<commit_message>
praca nad pracą dyplomową
</commit_message>
<xml_diff>
--- a/Projekt i implementacja wieloplatformowej aplikacji mobilnej do analizy kursów złota Bartłomiej Milecki.docx
+++ b/Projekt i implementacja wieloplatformowej aplikacji mobilnej do analizy kursów złota Bartłomiej Milecki.docx
@@ -1911,14 +1911,7 @@
     <w:p/>
     <w:sdt>
       <w:sdtPr>
-        <w:rPr>
-          <w:rFonts w:ascii="Times New Roman" w:eastAsia="Calibri" w:hAnsi="Times New Roman"/>
-          <w:color w:val="auto"/>
-          <w:sz w:val="24"/>
-          <w:szCs w:val="22"/>
-          <w:lang w:eastAsia="en-US"/>
-        </w:rPr>
-        <w:id w:val="51816304"/>
+        <w:id w:val="-1664154712"/>
         <w:docPartObj>
           <w:docPartGallery w:val="Table of Contents"/>
           <w:docPartUnique/>
@@ -1926,8 +1919,13 @@
       </w:sdtPr>
       <w:sdtEndPr>
         <w:rPr>
+          <w:rFonts w:ascii="Times New Roman" w:eastAsia="Calibri" w:hAnsi="Times New Roman"/>
           <w:b/>
           <w:bCs/>
+          <w:color w:val="auto"/>
+          <w:sz w:val="24"/>
+          <w:szCs w:val="22"/>
+          <w:lang w:eastAsia="en-US"/>
         </w:rPr>
       </w:sdtEndPr>
       <w:sdtContent>
@@ -1964,13 +1962,13 @@
           <w:r>
             <w:fldChar w:fldCharType="separate"/>
           </w:r>
-          <w:hyperlink w:anchor="_Toc151834755" w:history="1">
+          <w:hyperlink w:anchor="_Toc152267519" w:history="1">
             <w:r>
               <w:rPr>
                 <w:rStyle w:val="Hipercze"/>
                 <w:noProof/>
               </w:rPr>
-              <w:t>1</w:t>
+              <w:t>2</w:t>
             </w:r>
             <w:r>
               <w:rPr>
@@ -2009,7 +2007,7 @@
                 <w:noProof/>
                 <w:webHidden/>
               </w:rPr>
-              <w:instrText xml:space="preserve"> PAGEREF _Toc151834755 \h </w:instrText>
+              <w:instrText xml:space="preserve"> PAGEREF _Toc152267519 \h </w:instrText>
             </w:r>
             <w:r>
               <w:rPr>
@@ -2056,13 +2054,13 @@
               <w14:ligatures w14:val="standardContextual"/>
             </w:rPr>
           </w:pPr>
-          <w:hyperlink w:anchor="_Toc151834756" w:history="1">
+          <w:hyperlink w:anchor="_Toc152267520" w:history="1">
             <w:r>
               <w:rPr>
                 <w:rStyle w:val="Hipercze"/>
                 <w:noProof/>
               </w:rPr>
-              <w:t>1.1</w:t>
+              <w:t>2.1</w:t>
             </w:r>
             <w:r>
               <w:rPr>
@@ -2101,7 +2099,7 @@
                 <w:noProof/>
                 <w:webHidden/>
               </w:rPr>
-              <w:instrText xml:space="preserve"> PAGEREF _Toc151834756 \h </w:instrText>
+              <w:instrText xml:space="preserve"> PAGEREF _Toc152267520 \h </w:instrText>
             </w:r>
             <w:r>
               <w:rPr>
@@ -2148,13 +2146,13 @@
               <w14:ligatures w14:val="standardContextual"/>
             </w:rPr>
           </w:pPr>
-          <w:hyperlink w:anchor="_Toc151834757" w:history="1">
+          <w:hyperlink w:anchor="_Toc152267521" w:history="1">
             <w:r>
               <w:rPr>
                 <w:rStyle w:val="Hipercze"/>
                 <w:noProof/>
               </w:rPr>
-              <w:t>1.2</w:t>
+              <w:t>2.2</w:t>
             </w:r>
             <w:r>
               <w:rPr>
@@ -2193,7 +2191,7 @@
                 <w:noProof/>
                 <w:webHidden/>
               </w:rPr>
-              <w:instrText xml:space="preserve"> PAGEREF _Toc151834757 \h </w:instrText>
+              <w:instrText xml:space="preserve"> PAGEREF _Toc152267521 \h </w:instrText>
             </w:r>
             <w:r>
               <w:rPr>
@@ -2240,14 +2238,14 @@
               <w14:ligatures w14:val="standardContextual"/>
             </w:rPr>
           </w:pPr>
-          <w:hyperlink w:anchor="_Toc151834758" w:history="1">
+          <w:hyperlink w:anchor="_Toc152267522" w:history="1">
             <w:r>
               <w:rPr>
                 <w:rStyle w:val="Hipercze"/>
                 <w:noProof/>
                 <w:lang w:val="en-US"/>
               </w:rPr>
-              <w:t>1.3</w:t>
+              <w:t>2.3</w:t>
             </w:r>
             <w:r>
               <w:rPr>
@@ -2287,7 +2285,7 @@
                 <w:noProof/>
                 <w:webHidden/>
               </w:rPr>
-              <w:instrText xml:space="preserve"> PAGEREF _Toc151834758 \h </w:instrText>
+              <w:instrText xml:space="preserve"> PAGEREF _Toc152267522 \h </w:instrText>
             </w:r>
             <w:r>
               <w:rPr>
@@ -2334,13 +2332,13 @@
               <w14:ligatures w14:val="standardContextual"/>
             </w:rPr>
           </w:pPr>
-          <w:hyperlink w:anchor="_Toc151834759" w:history="1">
+          <w:hyperlink w:anchor="_Toc152267523" w:history="1">
             <w:r>
               <w:rPr>
                 <w:rStyle w:val="Hipercze"/>
                 <w:noProof/>
               </w:rPr>
-              <w:t>2</w:t>
+              <w:t>3</w:t>
             </w:r>
             <w:r>
               <w:rPr>
@@ -2379,7 +2377,7 @@
                 <w:noProof/>
                 <w:webHidden/>
               </w:rPr>
-              <w:instrText xml:space="preserve"> PAGEREF _Toc151834759 \h </w:instrText>
+              <w:instrText xml:space="preserve"> PAGEREF _Toc152267523 \h </w:instrText>
             </w:r>
             <w:r>
               <w:rPr>
@@ -2426,13 +2424,13 @@
               <w14:ligatures w14:val="standardContextual"/>
             </w:rPr>
           </w:pPr>
-          <w:hyperlink w:anchor="_Toc151834760" w:history="1">
+          <w:hyperlink w:anchor="_Toc152267524" w:history="1">
             <w:r>
               <w:rPr>
                 <w:rStyle w:val="Hipercze"/>
                 <w:noProof/>
               </w:rPr>
-              <w:t>2.1</w:t>
+              <w:t>3.1</w:t>
             </w:r>
             <w:r>
               <w:rPr>
@@ -2471,7 +2469,7 @@
                 <w:noProof/>
                 <w:webHidden/>
               </w:rPr>
-              <w:instrText xml:space="preserve"> PAGEREF _Toc151834760 \h </w:instrText>
+              <w:instrText xml:space="preserve"> PAGEREF _Toc152267524 \h </w:instrText>
             </w:r>
             <w:r>
               <w:rPr>
@@ -2518,13 +2516,13 @@
               <w14:ligatures w14:val="standardContextual"/>
             </w:rPr>
           </w:pPr>
-          <w:hyperlink w:anchor="_Toc151834761" w:history="1">
+          <w:hyperlink w:anchor="_Toc152267525" w:history="1">
             <w:r>
               <w:rPr>
                 <w:rStyle w:val="Hipercze"/>
                 <w:noProof/>
               </w:rPr>
-              <w:t>2.1.1</w:t>
+              <w:t>3.1.1</w:t>
             </w:r>
             <w:r>
               <w:rPr>
@@ -2563,7 +2561,7 @@
                 <w:noProof/>
                 <w:webHidden/>
               </w:rPr>
-              <w:instrText xml:space="preserve"> PAGEREF _Toc151834761 \h </w:instrText>
+              <w:instrText xml:space="preserve"> PAGEREF _Toc152267525 \h </w:instrText>
             </w:r>
             <w:r>
               <w:rPr>
@@ -2610,13 +2608,13 @@
               <w14:ligatures w14:val="standardContextual"/>
             </w:rPr>
           </w:pPr>
-          <w:hyperlink w:anchor="_Toc151834762" w:history="1">
+          <w:hyperlink w:anchor="_Toc152267526" w:history="1">
             <w:r>
               <w:rPr>
                 <w:rStyle w:val="Hipercze"/>
                 <w:noProof/>
               </w:rPr>
-              <w:t>2.1.2</w:t>
+              <w:t>3.1.2</w:t>
             </w:r>
             <w:r>
               <w:rPr>
@@ -2655,7 +2653,7 @@
                 <w:noProof/>
                 <w:webHidden/>
               </w:rPr>
-              <w:instrText xml:space="preserve"> PAGEREF _Toc151834762 \h </w:instrText>
+              <w:instrText xml:space="preserve"> PAGEREF _Toc152267526 \h </w:instrText>
             </w:r>
             <w:r>
               <w:rPr>
@@ -2702,13 +2700,13 @@
               <w14:ligatures w14:val="standardContextual"/>
             </w:rPr>
           </w:pPr>
-          <w:hyperlink w:anchor="_Toc151834763" w:history="1">
+          <w:hyperlink w:anchor="_Toc152267527" w:history="1">
             <w:r>
               <w:rPr>
                 <w:rStyle w:val="Hipercze"/>
                 <w:noProof/>
               </w:rPr>
-              <w:t>2.2</w:t>
+              <w:t>3.2</w:t>
             </w:r>
             <w:r>
               <w:rPr>
@@ -2747,7 +2745,7 @@
                 <w:noProof/>
                 <w:webHidden/>
               </w:rPr>
-              <w:instrText xml:space="preserve"> PAGEREF _Toc151834763 \h </w:instrText>
+              <w:instrText xml:space="preserve"> PAGEREF _Toc152267527 \h </w:instrText>
             </w:r>
             <w:r>
               <w:rPr>
@@ -2794,13 +2792,13 @@
               <w14:ligatures w14:val="standardContextual"/>
             </w:rPr>
           </w:pPr>
-          <w:hyperlink w:anchor="_Toc151834764" w:history="1">
+          <w:hyperlink w:anchor="_Toc152267528" w:history="1">
             <w:r>
               <w:rPr>
                 <w:rStyle w:val="Hipercze"/>
                 <w:noProof/>
               </w:rPr>
-              <w:t>2.2.1</w:t>
+              <w:t>3.2.1</w:t>
             </w:r>
             <w:r>
               <w:rPr>
@@ -2839,7 +2837,7 @@
                 <w:noProof/>
                 <w:webHidden/>
               </w:rPr>
-              <w:instrText xml:space="preserve"> PAGEREF _Toc151834764 \h </w:instrText>
+              <w:instrText xml:space="preserve"> PAGEREF _Toc152267528 \h </w:instrText>
             </w:r>
             <w:r>
               <w:rPr>
@@ -2886,13 +2884,13 @@
               <w14:ligatures w14:val="standardContextual"/>
             </w:rPr>
           </w:pPr>
-          <w:hyperlink w:anchor="_Toc151834765" w:history="1">
+          <w:hyperlink w:anchor="_Toc152267529" w:history="1">
             <w:r>
               <w:rPr>
                 <w:rStyle w:val="Hipercze"/>
                 <w:noProof/>
               </w:rPr>
-              <w:t>2.2.2</w:t>
+              <w:t>3.2.2</w:t>
             </w:r>
             <w:r>
               <w:rPr>
@@ -2931,7 +2929,7 @@
                 <w:noProof/>
                 <w:webHidden/>
               </w:rPr>
-              <w:instrText xml:space="preserve"> PAGEREF _Toc151834765 \h </w:instrText>
+              <w:instrText xml:space="preserve"> PAGEREF _Toc152267529 \h </w:instrText>
             </w:r>
             <w:r>
               <w:rPr>
@@ -2978,13 +2976,13 @@
               <w14:ligatures w14:val="standardContextual"/>
             </w:rPr>
           </w:pPr>
-          <w:hyperlink w:anchor="_Toc151834766" w:history="1">
+          <w:hyperlink w:anchor="_Toc152267530" w:history="1">
             <w:r>
               <w:rPr>
                 <w:rStyle w:val="Hipercze"/>
                 <w:noProof/>
               </w:rPr>
-              <w:t>2.3</w:t>
+              <w:t>3.3</w:t>
             </w:r>
             <w:r>
               <w:rPr>
@@ -3023,7 +3021,7 @@
                 <w:noProof/>
                 <w:webHidden/>
               </w:rPr>
-              <w:instrText xml:space="preserve"> PAGEREF _Toc151834766 \h </w:instrText>
+              <w:instrText xml:space="preserve"> PAGEREF _Toc152267530 \h </w:instrText>
             </w:r>
             <w:r>
               <w:rPr>
@@ -3070,13 +3068,13 @@
               <w14:ligatures w14:val="standardContextual"/>
             </w:rPr>
           </w:pPr>
-          <w:hyperlink w:anchor="_Toc151834767" w:history="1">
+          <w:hyperlink w:anchor="_Toc152267531" w:history="1">
             <w:r>
               <w:rPr>
                 <w:rStyle w:val="Hipercze"/>
                 <w:noProof/>
               </w:rPr>
-              <w:t>2.3.1</w:t>
+              <w:t>3.3.1</w:t>
             </w:r>
             <w:r>
               <w:rPr>
@@ -3115,7 +3113,7 @@
                 <w:noProof/>
                 <w:webHidden/>
               </w:rPr>
-              <w:instrText xml:space="preserve"> PAGEREF _Toc151834767 \h </w:instrText>
+              <w:instrText xml:space="preserve"> PAGEREF _Toc152267531 \h </w:instrText>
             </w:r>
             <w:r>
               <w:rPr>
@@ -3162,13 +3160,13 @@
               <w14:ligatures w14:val="standardContextual"/>
             </w:rPr>
           </w:pPr>
-          <w:hyperlink w:anchor="_Toc151834768" w:history="1">
+          <w:hyperlink w:anchor="_Toc152267532" w:history="1">
             <w:r>
               <w:rPr>
                 <w:rStyle w:val="Hipercze"/>
                 <w:noProof/>
               </w:rPr>
-              <w:t>2.3.2</w:t>
+              <w:t>3.3.2</w:t>
             </w:r>
             <w:r>
               <w:rPr>
@@ -3207,7 +3205,7 @@
                 <w:noProof/>
                 <w:webHidden/>
               </w:rPr>
-              <w:instrText xml:space="preserve"> PAGEREF _Toc151834768 \h </w:instrText>
+              <w:instrText xml:space="preserve"> PAGEREF _Toc152267532 \h </w:instrText>
             </w:r>
             <w:r>
               <w:rPr>
@@ -3254,13 +3252,13 @@
               <w14:ligatures w14:val="standardContextual"/>
             </w:rPr>
           </w:pPr>
-          <w:hyperlink w:anchor="_Toc151834769" w:history="1">
+          <w:hyperlink w:anchor="_Toc152267533" w:history="1">
             <w:r>
               <w:rPr>
                 <w:rStyle w:val="Hipercze"/>
                 <w:noProof/>
               </w:rPr>
-              <w:t>2.4</w:t>
+              <w:t>3.4</w:t>
             </w:r>
             <w:r>
               <w:rPr>
@@ -3299,7 +3297,7 @@
                 <w:noProof/>
                 <w:webHidden/>
               </w:rPr>
-              <w:instrText xml:space="preserve"> PAGEREF _Toc151834769 \h </w:instrText>
+              <w:instrText xml:space="preserve"> PAGEREF _Toc152267533 \h </w:instrText>
             </w:r>
             <w:r>
               <w:rPr>
@@ -3346,13 +3344,13 @@
               <w14:ligatures w14:val="standardContextual"/>
             </w:rPr>
           </w:pPr>
-          <w:hyperlink w:anchor="_Toc151834770" w:history="1">
+          <w:hyperlink w:anchor="_Toc152267534" w:history="1">
             <w:r>
               <w:rPr>
                 <w:rStyle w:val="Hipercze"/>
                 <w:noProof/>
               </w:rPr>
-              <w:t>3</w:t>
+              <w:t>4</w:t>
             </w:r>
             <w:r>
               <w:rPr>
@@ -3391,7 +3389,7 @@
                 <w:noProof/>
                 <w:webHidden/>
               </w:rPr>
-              <w:instrText xml:space="preserve"> PAGEREF _Toc151834770 \h </w:instrText>
+              <w:instrText xml:space="preserve"> PAGEREF _Toc152267534 \h </w:instrText>
             </w:r>
             <w:r>
               <w:rPr>
@@ -3411,7 +3409,7 @@
                 <w:noProof/>
                 <w:webHidden/>
               </w:rPr>
-              <w:t>7</w:t>
+              <w:t>8</w:t>
             </w:r>
             <w:r>
               <w:rPr>
@@ -3438,13 +3436,13 @@
               <w14:ligatures w14:val="standardContextual"/>
             </w:rPr>
           </w:pPr>
-          <w:hyperlink w:anchor="_Toc151834771" w:history="1">
+          <w:hyperlink w:anchor="_Toc152267535" w:history="1">
             <w:r>
               <w:rPr>
                 <w:rStyle w:val="Hipercze"/>
                 <w:noProof/>
               </w:rPr>
-              <w:t>3.1</w:t>
+              <w:t>4.1</w:t>
             </w:r>
             <w:r>
               <w:rPr>
@@ -3483,7 +3481,7 @@
                 <w:noProof/>
                 <w:webHidden/>
               </w:rPr>
-              <w:instrText xml:space="preserve"> PAGEREF _Toc151834771 \h </w:instrText>
+              <w:instrText xml:space="preserve"> PAGEREF _Toc152267535 \h </w:instrText>
             </w:r>
             <w:r>
               <w:rPr>
@@ -3503,7 +3501,7 @@
                 <w:noProof/>
                 <w:webHidden/>
               </w:rPr>
-              <w:t>9</w:t>
+              <w:t>10</w:t>
             </w:r>
             <w:r>
               <w:rPr>
@@ -3530,13 +3528,13 @@
               <w14:ligatures w14:val="standardContextual"/>
             </w:rPr>
           </w:pPr>
-          <w:hyperlink w:anchor="_Toc151834772" w:history="1">
+          <w:hyperlink w:anchor="_Toc152267536" w:history="1">
             <w:r>
               <w:rPr>
                 <w:rStyle w:val="Hipercze"/>
                 <w:noProof/>
               </w:rPr>
-              <w:t>3.1.1</w:t>
+              <w:t>4.1.1</w:t>
             </w:r>
             <w:r>
               <w:rPr>
@@ -3575,7 +3573,7 @@
                 <w:noProof/>
                 <w:webHidden/>
               </w:rPr>
-              <w:instrText xml:space="preserve"> PAGEREF _Toc151834772 \h </w:instrText>
+              <w:instrText xml:space="preserve"> PAGEREF _Toc152267536 \h </w:instrText>
             </w:r>
             <w:r>
               <w:rPr>
@@ -3595,7 +3593,7 @@
                 <w:noProof/>
                 <w:webHidden/>
               </w:rPr>
-              <w:t>9</w:t>
+              <w:t>10</w:t>
             </w:r>
             <w:r>
               <w:rPr>
@@ -3622,13 +3620,13 @@
               <w14:ligatures w14:val="standardContextual"/>
             </w:rPr>
           </w:pPr>
-          <w:hyperlink w:anchor="_Toc151834773" w:history="1">
+          <w:hyperlink w:anchor="_Toc152267537" w:history="1">
             <w:r>
               <w:rPr>
                 <w:rStyle w:val="Hipercze"/>
                 <w:noProof/>
               </w:rPr>
-              <w:t>3.1.2</w:t>
+              <w:t>4.1.2</w:t>
             </w:r>
             <w:r>
               <w:rPr>
@@ -3667,7 +3665,7 @@
                 <w:noProof/>
                 <w:webHidden/>
               </w:rPr>
-              <w:instrText xml:space="preserve"> PAGEREF _Toc151834773 \h </w:instrText>
+              <w:instrText xml:space="preserve"> PAGEREF _Toc152267537 \h </w:instrText>
             </w:r>
             <w:r>
               <w:rPr>
@@ -3687,7 +3685,7 @@
                 <w:noProof/>
                 <w:webHidden/>
               </w:rPr>
-              <w:t>10</w:t>
+              <w:t>11</w:t>
             </w:r>
             <w:r>
               <w:rPr>
@@ -3714,13 +3712,13 @@
               <w14:ligatures w14:val="standardContextual"/>
             </w:rPr>
           </w:pPr>
-          <w:hyperlink w:anchor="_Toc151834774" w:history="1">
+          <w:hyperlink w:anchor="_Toc152267538" w:history="1">
             <w:r>
               <w:rPr>
                 <w:rStyle w:val="Hipercze"/>
                 <w:noProof/>
               </w:rPr>
-              <w:t>3.2</w:t>
+              <w:t>4.2</w:t>
             </w:r>
             <w:r>
               <w:rPr>
@@ -3759,7 +3757,7 @@
                 <w:noProof/>
                 <w:webHidden/>
               </w:rPr>
-              <w:instrText xml:space="preserve"> PAGEREF _Toc151834774 \h </w:instrText>
+              <w:instrText xml:space="preserve"> PAGEREF _Toc152267538 \h </w:instrText>
             </w:r>
             <w:r>
               <w:rPr>
@@ -3779,7 +3777,7 @@
                 <w:noProof/>
                 <w:webHidden/>
               </w:rPr>
-              <w:t>10</w:t>
+              <w:t>11</w:t>
             </w:r>
             <w:r>
               <w:rPr>
@@ -3806,13 +3804,13 @@
               <w14:ligatures w14:val="standardContextual"/>
             </w:rPr>
           </w:pPr>
-          <w:hyperlink w:anchor="_Toc151834775" w:history="1">
+          <w:hyperlink w:anchor="_Toc152267539" w:history="1">
             <w:r>
               <w:rPr>
                 <w:rStyle w:val="Hipercze"/>
                 <w:noProof/>
               </w:rPr>
-              <w:t>3.3</w:t>
+              <w:t>4.3</w:t>
             </w:r>
             <w:r>
               <w:rPr>
@@ -3851,7 +3849,7 @@
                 <w:noProof/>
                 <w:webHidden/>
               </w:rPr>
-              <w:instrText xml:space="preserve"> PAGEREF _Toc151834775 \h </w:instrText>
+              <w:instrText xml:space="preserve"> PAGEREF _Toc152267539 \h </w:instrText>
             </w:r>
             <w:r>
               <w:rPr>
@@ -3871,7 +3869,7 @@
                 <w:noProof/>
                 <w:webHidden/>
               </w:rPr>
-              <w:t>11</w:t>
+              <w:t>12</w:t>
             </w:r>
             <w:r>
               <w:rPr>
@@ -3898,13 +3896,13 @@
               <w14:ligatures w14:val="standardContextual"/>
             </w:rPr>
           </w:pPr>
-          <w:hyperlink w:anchor="_Toc151834776" w:history="1">
+          <w:hyperlink w:anchor="_Toc152267540" w:history="1">
             <w:r>
               <w:rPr>
                 <w:rStyle w:val="Hipercze"/>
                 <w:noProof/>
               </w:rPr>
-              <w:t>3.4</w:t>
+              <w:t>4.4</w:t>
             </w:r>
             <w:r>
               <w:rPr>
@@ -3943,7 +3941,7 @@
                 <w:noProof/>
                 <w:webHidden/>
               </w:rPr>
-              <w:instrText xml:space="preserve"> PAGEREF _Toc151834776 \h </w:instrText>
+              <w:instrText xml:space="preserve"> PAGEREF _Toc152267540 \h </w:instrText>
             </w:r>
             <w:r>
               <w:rPr>
@@ -3963,7 +3961,7 @@
                 <w:noProof/>
                 <w:webHidden/>
               </w:rPr>
-              <w:t>11</w:t>
+              <w:t>12</w:t>
             </w:r>
             <w:r>
               <w:rPr>
@@ -3990,13 +3988,13 @@
               <w14:ligatures w14:val="standardContextual"/>
             </w:rPr>
           </w:pPr>
-          <w:hyperlink w:anchor="_Toc151834777" w:history="1">
+          <w:hyperlink w:anchor="_Toc152267541" w:history="1">
             <w:r>
               <w:rPr>
                 <w:rStyle w:val="Hipercze"/>
                 <w:noProof/>
               </w:rPr>
-              <w:t>3.4.1</w:t>
+              <w:t>4.4.1</w:t>
             </w:r>
             <w:r>
               <w:rPr>
@@ -4035,7 +4033,7 @@
                 <w:noProof/>
                 <w:webHidden/>
               </w:rPr>
-              <w:instrText xml:space="preserve"> PAGEREF _Toc151834777 \h </w:instrText>
+              <w:instrText xml:space="preserve"> PAGEREF _Toc152267541 \h </w:instrText>
             </w:r>
             <w:r>
               <w:rPr>
@@ -4055,7 +4053,7 @@
                 <w:noProof/>
                 <w:webHidden/>
               </w:rPr>
-              <w:t>11</w:t>
+              <w:t>12</w:t>
             </w:r>
             <w:r>
               <w:rPr>
@@ -4082,13 +4080,13 @@
               <w14:ligatures w14:val="standardContextual"/>
             </w:rPr>
           </w:pPr>
-          <w:hyperlink w:anchor="_Toc151834778" w:history="1">
+          <w:hyperlink w:anchor="_Toc152267542" w:history="1">
             <w:r>
               <w:rPr>
                 <w:rStyle w:val="Hipercze"/>
                 <w:noProof/>
               </w:rPr>
-              <w:t>3.4.2</w:t>
+              <w:t>4.4.2</w:t>
             </w:r>
             <w:r>
               <w:rPr>
@@ -4127,7 +4125,7 @@
                 <w:noProof/>
                 <w:webHidden/>
               </w:rPr>
-              <w:instrText xml:space="preserve"> PAGEREF _Toc151834778 \h </w:instrText>
+              <w:instrText xml:space="preserve"> PAGEREF _Toc152267542 \h </w:instrText>
             </w:r>
             <w:r>
               <w:rPr>
@@ -4147,7 +4145,191 @@
                 <w:noProof/>
                 <w:webHidden/>
               </w:rPr>
-              <w:t>13</w:t>
+              <w:t>14</w:t>
+            </w:r>
+            <w:r>
+              <w:rPr>
+                <w:noProof/>
+                <w:webHidden/>
+              </w:rPr>
+              <w:fldChar w:fldCharType="end"/>
+            </w:r>
+          </w:hyperlink>
+        </w:p>
+        <w:p>
+          <w:pPr>
+            <w:pStyle w:val="Spistreci3"/>
+            <w:tabs>
+              <w:tab w:val="left" w:pos="1889"/>
+              <w:tab w:val="right" w:leader="dot" w:pos="8493"/>
+            </w:tabs>
+            <w:rPr>
+              <w:rFonts w:asciiTheme="minorHAnsi" w:eastAsiaTheme="minorEastAsia" w:hAnsiTheme="minorHAnsi" w:cstheme="minorBidi"/>
+              <w:noProof/>
+              <w:kern w:val="2"/>
+              <w:sz w:val="22"/>
+              <w:lang w:eastAsia="pl-PL"/>
+              <w14:ligatures w14:val="standardContextual"/>
+            </w:rPr>
+          </w:pPr>
+          <w:hyperlink w:anchor="_Toc152267543" w:history="1">
+            <w:r>
+              <w:rPr>
+                <w:rStyle w:val="Hipercze"/>
+                <w:noProof/>
+              </w:rPr>
+              <w:t>4.4.3</w:t>
+            </w:r>
+            <w:r>
+              <w:rPr>
+                <w:rFonts w:asciiTheme="minorHAnsi" w:eastAsiaTheme="minorEastAsia" w:hAnsiTheme="minorHAnsi" w:cstheme="minorBidi"/>
+                <w:noProof/>
+                <w:kern w:val="2"/>
+                <w:sz w:val="22"/>
+                <w:lang w:eastAsia="pl-PL"/>
+                <w14:ligatures w14:val="standardContextual"/>
+              </w:rPr>
+              <w:tab/>
+            </w:r>
+            <w:r>
+              <w:rPr>
+                <w:rStyle w:val="Hipercze"/>
+                <w:noProof/>
+              </w:rPr>
+              <w:t>Wstęgi Bollingera</w:t>
+            </w:r>
+            <w:r>
+              <w:rPr>
+                <w:noProof/>
+                <w:webHidden/>
+              </w:rPr>
+              <w:tab/>
+            </w:r>
+            <w:r>
+              <w:rPr>
+                <w:noProof/>
+                <w:webHidden/>
+              </w:rPr>
+              <w:fldChar w:fldCharType="begin"/>
+            </w:r>
+            <w:r>
+              <w:rPr>
+                <w:noProof/>
+                <w:webHidden/>
+              </w:rPr>
+              <w:instrText xml:space="preserve"> PAGEREF _Toc152267543 \h </w:instrText>
+            </w:r>
+            <w:r>
+              <w:rPr>
+                <w:noProof/>
+                <w:webHidden/>
+              </w:rPr>
+            </w:r>
+            <w:r>
+              <w:rPr>
+                <w:noProof/>
+                <w:webHidden/>
+              </w:rPr>
+              <w:fldChar w:fldCharType="separate"/>
+            </w:r>
+            <w:r>
+              <w:rPr>
+                <w:noProof/>
+                <w:webHidden/>
+              </w:rPr>
+              <w:t>17</w:t>
+            </w:r>
+            <w:r>
+              <w:rPr>
+                <w:noProof/>
+                <w:webHidden/>
+              </w:rPr>
+              <w:fldChar w:fldCharType="end"/>
+            </w:r>
+          </w:hyperlink>
+        </w:p>
+        <w:p>
+          <w:pPr>
+            <w:pStyle w:val="Spistreci1"/>
+            <w:tabs>
+              <w:tab w:val="left" w:pos="1100"/>
+              <w:tab w:val="right" w:leader="dot" w:pos="8493"/>
+            </w:tabs>
+            <w:rPr>
+              <w:rFonts w:asciiTheme="minorHAnsi" w:eastAsiaTheme="minorEastAsia" w:hAnsiTheme="minorHAnsi" w:cstheme="minorBidi"/>
+              <w:noProof/>
+              <w:kern w:val="2"/>
+              <w:sz w:val="22"/>
+              <w:lang w:eastAsia="pl-PL"/>
+              <w14:ligatures w14:val="standardContextual"/>
+            </w:rPr>
+          </w:pPr>
+          <w:hyperlink w:anchor="_Toc152267544" w:history="1">
+            <w:r>
+              <w:rPr>
+                <w:rStyle w:val="Hipercze"/>
+                <w:noProof/>
+              </w:rPr>
+              <w:t>5</w:t>
+            </w:r>
+            <w:r>
+              <w:rPr>
+                <w:rFonts w:asciiTheme="minorHAnsi" w:eastAsiaTheme="minorEastAsia" w:hAnsiTheme="minorHAnsi" w:cstheme="minorBidi"/>
+                <w:noProof/>
+                <w:kern w:val="2"/>
+                <w:sz w:val="22"/>
+                <w:lang w:eastAsia="pl-PL"/>
+                <w14:ligatures w14:val="standardContextual"/>
+              </w:rPr>
+              <w:tab/>
+            </w:r>
+            <w:r>
+              <w:rPr>
+                <w:rStyle w:val="Hipercze"/>
+                <w:noProof/>
+              </w:rPr>
+              <w:t>IMPLEMENTACJA APLIKACJI</w:t>
+            </w:r>
+            <w:r>
+              <w:rPr>
+                <w:noProof/>
+                <w:webHidden/>
+              </w:rPr>
+              <w:tab/>
+            </w:r>
+            <w:r>
+              <w:rPr>
+                <w:noProof/>
+                <w:webHidden/>
+              </w:rPr>
+              <w:fldChar w:fldCharType="begin"/>
+            </w:r>
+            <w:r>
+              <w:rPr>
+                <w:noProof/>
+                <w:webHidden/>
+              </w:rPr>
+              <w:instrText xml:space="preserve"> PAGEREF _Toc152267544 \h </w:instrText>
+            </w:r>
+            <w:r>
+              <w:rPr>
+                <w:noProof/>
+                <w:webHidden/>
+              </w:rPr>
+            </w:r>
+            <w:r>
+              <w:rPr>
+                <w:noProof/>
+                <w:webHidden/>
+              </w:rPr>
+              <w:fldChar w:fldCharType="separate"/>
+            </w:r>
+            <w:r>
+              <w:rPr>
+                <w:noProof/>
+                <w:webHidden/>
+              </w:rPr>
+              <w:t>20</w:t>
             </w:r>
             <w:r>
               <w:rPr>
@@ -4169,12 +4351,6 @@
         </w:p>
       </w:sdtContent>
     </w:sdt>
-    <w:p/>
-    <w:p>
-      <w:pPr>
-        <w:pStyle w:val="Nagwekspisutreci"/>
-      </w:pPr>
-    </w:p>
     <w:p>
       <w:pPr>
         <w:pStyle w:val="Nagwek1"/>
@@ -4185,6 +4361,12 @@
       <w:bookmarkStart w:id="1" w:name="_Toc151306247"/>
       <w:bookmarkStart w:id="2" w:name="_Toc151309751"/>
       <w:bookmarkStart w:id="3" w:name="_Toc151834755"/>
+    </w:p>
+    <w:p>
+      <w:pPr>
+        <w:pStyle w:val="Nagwek1"/>
+      </w:pPr>
+      <w:bookmarkStart w:id="4" w:name="_Toc152267519"/>
       <w:r>
         <w:lastRenderedPageBreak/>
         <w:t>WSTĘP</w:t>
@@ -4192,6 +4374,7 @@
       <w:bookmarkEnd w:id="1"/>
       <w:bookmarkEnd w:id="2"/>
       <w:bookmarkEnd w:id="3"/>
+      <w:bookmarkEnd w:id="4"/>
     </w:p>
     <w:p>
       <w:pPr>
@@ -4237,79 +4420,83 @@
       <w:pPr>
         <w:pStyle w:val="Nagwek2"/>
       </w:pPr>
-      <w:bookmarkStart w:id="4" w:name="_Toc151309752"/>
-      <w:bookmarkStart w:id="5" w:name="_Toc151834756"/>
+      <w:bookmarkStart w:id="5" w:name="_Toc151309752"/>
+      <w:bookmarkStart w:id="6" w:name="_Toc151834756"/>
+      <w:bookmarkStart w:id="7" w:name="_Toc152267520"/>
       <w:r>
         <w:t>C</w:t>
       </w:r>
       <w:r>
         <w:t>el i zakres pracy</w:t>
       </w:r>
-      <w:bookmarkEnd w:id="4"/>
       <w:bookmarkEnd w:id="5"/>
-    </w:p>
-    <w:p>
-      <w:pPr>
-        <w:rPr>
-          <w:lang w:eastAsia="x-none"/>
-        </w:rPr>
-      </w:pPr>
-      <w:r>
-        <w:rPr>
-          <w:lang w:eastAsia="x-none"/>
-        </w:rPr>
-        <w:t xml:space="preserve">Celem pracy jest zaprojektowanie oraz zaimplementowanie aplikacji pozwalającej na śledzenie oraz analizę kursu złota. Zawartość pracy opisuje niektóre metody analizy kursu złota, </w:t>
-      </w:r>
-      <w:r>
-        <w:rPr>
-          <w:lang w:eastAsia="x-none"/>
-        </w:rPr>
-        <w:t>rozwiązanie stosowane przy budowie</w:t>
-      </w:r>
-      <w:r>
-        <w:rPr>
-          <w:lang w:eastAsia="x-none"/>
-        </w:rPr>
-        <w:t xml:space="preserve"> wieloplatformow</w:t>
-      </w:r>
-      <w:r>
-        <w:rPr>
-          <w:lang w:eastAsia="x-none"/>
-        </w:rPr>
-        <w:t>ych</w:t>
-      </w:r>
-      <w:r>
-        <w:rPr>
-          <w:lang w:eastAsia="x-none"/>
-        </w:rPr>
-        <w:t xml:space="preserve"> aplikacji mobiln</w:t>
-      </w:r>
-      <w:r>
-        <w:rPr>
-          <w:lang w:eastAsia="x-none"/>
-        </w:rPr>
-        <w:t>ych oraz sposób pozyskiwania danych o aktualnym kursie złota.</w:t>
-      </w:r>
-    </w:p>
-    <w:p>
-      <w:pPr>
-        <w:ind w:firstLine="0"/>
-        <w:rPr>
-          <w:lang w:eastAsia="x-none"/>
-        </w:rPr>
-      </w:pPr>
-    </w:p>
-    <w:p>
-      <w:pPr>
-        <w:pStyle w:val="Nagwek2"/>
-      </w:pPr>
-      <w:bookmarkStart w:id="6" w:name="_Toc151309753"/>
-      <w:bookmarkStart w:id="7" w:name="_Toc151834757"/>
-      <w:r>
-        <w:t>Uzasadnienie wyboru tematu pracy</w:t>
-      </w:r>
       <w:bookmarkEnd w:id="6"/>
       <w:bookmarkEnd w:id="7"/>
+    </w:p>
+    <w:p>
+      <w:pPr>
+        <w:rPr>
+          <w:lang w:eastAsia="x-none"/>
+        </w:rPr>
+      </w:pPr>
+      <w:r>
+        <w:rPr>
+          <w:lang w:eastAsia="x-none"/>
+        </w:rPr>
+        <w:t xml:space="preserve">Celem pracy jest zaprojektowanie oraz zaimplementowanie aplikacji pozwalającej na śledzenie oraz analizę kursu złota. Zawartość pracy opisuje niektóre metody analizy kursu złota, </w:t>
+      </w:r>
+      <w:r>
+        <w:rPr>
+          <w:lang w:eastAsia="x-none"/>
+        </w:rPr>
+        <w:t>rozwiązanie stosowane przy budowie</w:t>
+      </w:r>
+      <w:r>
+        <w:rPr>
+          <w:lang w:eastAsia="x-none"/>
+        </w:rPr>
+        <w:t xml:space="preserve"> wieloplatformow</w:t>
+      </w:r>
+      <w:r>
+        <w:rPr>
+          <w:lang w:eastAsia="x-none"/>
+        </w:rPr>
+        <w:t>ych</w:t>
+      </w:r>
+      <w:r>
+        <w:rPr>
+          <w:lang w:eastAsia="x-none"/>
+        </w:rPr>
+        <w:t xml:space="preserve"> aplikacji mobiln</w:t>
+      </w:r>
+      <w:r>
+        <w:rPr>
+          <w:lang w:eastAsia="x-none"/>
+        </w:rPr>
+        <w:t>ych oraz sposób pozyskiwania danych o aktualnym kursie złota.</w:t>
+      </w:r>
+    </w:p>
+    <w:p>
+      <w:pPr>
+        <w:ind w:firstLine="0"/>
+        <w:rPr>
+          <w:lang w:eastAsia="x-none"/>
+        </w:rPr>
+      </w:pPr>
+    </w:p>
+    <w:p>
+      <w:pPr>
+        <w:pStyle w:val="Nagwek2"/>
+      </w:pPr>
+      <w:bookmarkStart w:id="8" w:name="_Toc151309753"/>
+      <w:bookmarkStart w:id="9" w:name="_Toc151834757"/>
+      <w:bookmarkStart w:id="10" w:name="_Toc152267521"/>
+      <w:r>
+        <w:t>Uzasadnienie wyboru tematu pracy</w:t>
+      </w:r>
+      <w:bookmarkEnd w:id="8"/>
+      <w:bookmarkEnd w:id="9"/>
+      <w:bookmarkEnd w:id="10"/>
     </w:p>
     <w:p>
       <w:pPr>
@@ -4437,6 +4624,33 @@
       </w:r>
       <w:r>
         <w:instrText xml:space="preserve"> INCLUDEPICTURE "https://www.sii.org.pl/static/img/010145/zloto-stopy-zwrotu-2.png" \* MERGEFORMATINET </w:instrText>
+      </w:r>
+      <w:r>
+        <w:fldChar w:fldCharType="separate"/>
+      </w:r>
+      <w:r>
+        <w:fldChar w:fldCharType="begin"/>
+      </w:r>
+      <w:r>
+        <w:instrText xml:space="preserve"> INCLUDEPICTURE  "https://www.sii.org.pl/static/img/010145/zloto-stopy-zwrotu-2.png" \* MERGEFORMATINET </w:instrText>
+      </w:r>
+      <w:r>
+        <w:fldChar w:fldCharType="separate"/>
+      </w:r>
+      <w:r>
+        <w:fldChar w:fldCharType="begin"/>
+      </w:r>
+      <w:r>
+        <w:instrText xml:space="preserve"> INCLUDEPICTURE  "https://www.sii.org.pl/static/img/010145/zloto-stopy-zwrotu-2.png" \* MERGEFORMATINET </w:instrText>
+      </w:r>
+      <w:r>
+        <w:fldChar w:fldCharType="separate"/>
+      </w:r>
+      <w:r>
+        <w:fldChar w:fldCharType="begin"/>
+      </w:r>
+      <w:r>
+        <w:instrText xml:space="preserve"> INCLUDEPICTURE  "https://www.sii.org.pl/static/img/010145/zloto-stopy-zwrotu-2.png" \* MERGEFORMATINET </w:instrText>
       </w:r>
       <w:r>
         <w:fldChar w:fldCharType="separate"/>
@@ -4502,6 +4716,15 @@
             <v:imagedata r:id="rId11" r:href="rId12"/>
           </v:shape>
         </w:pict>
+      </w:r>
+      <w:r>
+        <w:fldChar w:fldCharType="end"/>
+      </w:r>
+      <w:r>
+        <w:fldChar w:fldCharType="end"/>
+      </w:r>
+      <w:r>
+        <w:fldChar w:fldCharType="end"/>
       </w:r>
       <w:r>
         <w:fldChar w:fldCharType="end"/>
@@ -4827,7 +5050,8 @@
           <w:lang w:val="en-US"/>
         </w:rPr>
       </w:pPr>
-      <w:bookmarkStart w:id="8" w:name="_Toc151834758"/>
+      <w:bookmarkStart w:id="11" w:name="_Toc151834758"/>
+      <w:bookmarkStart w:id="12" w:name="_Toc152267522"/>
       <w:proofErr w:type="spellStart"/>
       <w:r>
         <w:rPr>
@@ -4849,20 +5073,23 @@
         </w:rPr>
         <w:t>pracy</w:t>
       </w:r>
-      <w:bookmarkEnd w:id="8"/>
+      <w:bookmarkEnd w:id="11"/>
+      <w:bookmarkEnd w:id="12"/>
       <w:proofErr w:type="spellEnd"/>
     </w:p>
     <w:p>
       <w:pPr>
         <w:pStyle w:val="Nagwek1"/>
       </w:pPr>
-      <w:bookmarkStart w:id="9" w:name="_Toc151309754"/>
-      <w:bookmarkStart w:id="10" w:name="_Toc151834759"/>
+      <w:bookmarkStart w:id="13" w:name="_Toc151309754"/>
+      <w:bookmarkStart w:id="14" w:name="_Toc151834759"/>
+      <w:bookmarkStart w:id="15" w:name="_Toc152267523"/>
       <w:r>
         <w:t>PRZEGLĄD ISTNIEJĄCYCH ROZWIĄZAŃ</w:t>
       </w:r>
-      <w:bookmarkEnd w:id="9"/>
-      <w:bookmarkEnd w:id="10"/>
+      <w:bookmarkEnd w:id="13"/>
+      <w:bookmarkEnd w:id="14"/>
+      <w:bookmarkEnd w:id="15"/>
     </w:p>
     <w:p>
       <w:pPr>
@@ -4900,7 +5127,8 @@
       <w:pPr>
         <w:pStyle w:val="Nagwek2"/>
       </w:pPr>
-      <w:bookmarkStart w:id="11" w:name="_Toc151834760"/>
+      <w:bookmarkStart w:id="16" w:name="_Toc151834760"/>
+      <w:bookmarkStart w:id="17" w:name="_Toc152267524"/>
       <w:r>
         <w:lastRenderedPageBreak/>
         <w:t xml:space="preserve">Gold </w:t>
@@ -4909,7 +5137,8 @@
       <w:r>
         <w:t>Price</w:t>
       </w:r>
-      <w:bookmarkEnd w:id="11"/>
+      <w:bookmarkEnd w:id="16"/>
+      <w:bookmarkEnd w:id="17"/>
       <w:proofErr w:type="spellEnd"/>
     </w:p>
     <w:p>
@@ -4925,18 +5154,26 @@
         <w:t xml:space="preserve"> jest to prosta </w:t>
       </w:r>
       <w:r>
-        <w:t>aplikacja wyświetlające aktualne dane o kursie złota oraz srebra. Jest ona prosta w obsłudze i zrozumieniu, natomiast nie oferuje wielu dodatkowych funkcjonalności.</w:t>
+        <w:t xml:space="preserve">aplikacja wyświetlające aktualne dane o kursie złota oraz srebra. </w:t>
+      </w:r>
+      <w:r>
+        <w:t>Są na niej również zamieszczane cotygodniowe podsumowania ruchów cen złota, z dodatkowym uwzględnieniem kontekstu w postaci gospodarki Stanów Zjednoczonych oraz kursu dolara. Nie udostępnia ona możliwości kupna ani sprzedaży złota, jedynie przekierowuje użytkownika do strony internetowej.</w:t>
+      </w:r>
+      <w:r>
+        <w:t xml:space="preserve"> Nie ma tu natomiast analizy danych używając obliczanych indykatorów.</w:t>
       </w:r>
     </w:p>
     <w:p>
       <w:pPr>
         <w:pStyle w:val="Nagwek3"/>
       </w:pPr>
-      <w:bookmarkStart w:id="12" w:name="_Toc151834761"/>
+      <w:bookmarkStart w:id="18" w:name="_Toc151834761"/>
+      <w:bookmarkStart w:id="19" w:name="_Toc152267525"/>
       <w:r>
         <w:t>Zalety</w:t>
       </w:r>
-      <w:bookmarkEnd w:id="12"/>
+      <w:bookmarkEnd w:id="18"/>
+      <w:bookmarkEnd w:id="19"/>
     </w:p>
     <w:p>
       <w:pPr>
@@ -4964,11 +5201,13 @@
       <w:pPr>
         <w:pStyle w:val="Nagwek3"/>
       </w:pPr>
-      <w:bookmarkStart w:id="13" w:name="_Toc151834762"/>
+      <w:bookmarkStart w:id="20" w:name="_Toc151834762"/>
+      <w:bookmarkStart w:id="21" w:name="_Toc152267526"/>
       <w:r>
         <w:t>Wady</w:t>
       </w:r>
-      <w:bookmarkEnd w:id="13"/>
+      <w:bookmarkEnd w:id="20"/>
+      <w:bookmarkEnd w:id="21"/>
     </w:p>
     <w:p>
       <w:pPr>
@@ -4995,19 +5234,24 @@
         <w:t xml:space="preserve"> wygląd</w:t>
       </w:r>
     </w:p>
-    <w:p/>
-    <w:p/>
+    <w:p>
+      <w:pPr>
+        <w:ind w:firstLine="0"/>
+      </w:pPr>
+    </w:p>
     <w:p>
       <w:pPr>
         <w:pStyle w:val="Nagwek2"/>
       </w:pPr>
-      <w:bookmarkStart w:id="14" w:name="_Toc151309756"/>
-      <w:bookmarkStart w:id="15" w:name="_Toc151834763"/>
+      <w:bookmarkStart w:id="22" w:name="_Toc151309756"/>
+      <w:bookmarkStart w:id="23" w:name="_Toc151834763"/>
+      <w:bookmarkStart w:id="24" w:name="_Toc152267527"/>
       <w:r>
         <w:t>Capital.com</w:t>
       </w:r>
-      <w:bookmarkEnd w:id="14"/>
-      <w:bookmarkEnd w:id="15"/>
+      <w:bookmarkEnd w:id="22"/>
+      <w:bookmarkEnd w:id="23"/>
+      <w:bookmarkEnd w:id="24"/>
     </w:p>
     <w:p>
       <w:r>
@@ -5024,11 +5268,13 @@
       <w:pPr>
         <w:pStyle w:val="Nagwek3"/>
       </w:pPr>
-      <w:bookmarkStart w:id="16" w:name="_Toc151834764"/>
+      <w:bookmarkStart w:id="25" w:name="_Toc151834764"/>
+      <w:bookmarkStart w:id="26" w:name="_Toc152267528"/>
       <w:r>
         <w:t>Zalety</w:t>
       </w:r>
-      <w:bookmarkEnd w:id="16"/>
+      <w:bookmarkEnd w:id="25"/>
+      <w:bookmarkEnd w:id="26"/>
     </w:p>
     <w:p>
       <w:pPr>
@@ -5040,11 +5286,9 @@
       <w:r>
         <w:t xml:space="preserve">Możliwość kupna i sprzedaży </w:t>
       </w:r>
-      <w:proofErr w:type="spellStart"/>
-      <w:r>
-        <w:t>kruszca</w:t>
-      </w:r>
-      <w:proofErr w:type="spellEnd"/>
+      <w:r>
+        <w:t>akcji i dóbr</w:t>
+      </w:r>
     </w:p>
     <w:p>
       <w:pPr>
@@ -5061,11 +5305,13 @@
       <w:pPr>
         <w:pStyle w:val="Nagwek3"/>
       </w:pPr>
-      <w:bookmarkStart w:id="17" w:name="_Toc151834765"/>
+      <w:bookmarkStart w:id="27" w:name="_Toc151834765"/>
+      <w:bookmarkStart w:id="28" w:name="_Toc152267529"/>
       <w:r>
         <w:t>Wady</w:t>
       </w:r>
-      <w:bookmarkEnd w:id="17"/>
+      <w:bookmarkEnd w:id="27"/>
+      <w:bookmarkEnd w:id="28"/>
     </w:p>
     <w:p>
       <w:pPr>
@@ -5087,14 +5333,16 @@
       <w:pPr>
         <w:pStyle w:val="Nagwek2"/>
       </w:pPr>
-      <w:bookmarkStart w:id="18" w:name="_Toc151309757"/>
-      <w:bookmarkStart w:id="19" w:name="_Toc151834766"/>
+      <w:bookmarkStart w:id="29" w:name="_Toc151309757"/>
+      <w:bookmarkStart w:id="30" w:name="_Toc151834766"/>
+      <w:bookmarkStart w:id="31" w:name="_Toc152267530"/>
       <w:r>
         <w:lastRenderedPageBreak/>
         <w:t>Trading 212</w:t>
       </w:r>
-      <w:bookmarkEnd w:id="18"/>
-      <w:bookmarkEnd w:id="19"/>
+      <w:bookmarkEnd w:id="29"/>
+      <w:bookmarkEnd w:id="30"/>
+      <w:bookmarkEnd w:id="31"/>
     </w:p>
     <w:p>
       <w:r>
@@ -5114,11 +5362,13 @@
       <w:pPr>
         <w:pStyle w:val="Nagwek3"/>
       </w:pPr>
-      <w:bookmarkStart w:id="20" w:name="_Toc151834767"/>
+      <w:bookmarkStart w:id="32" w:name="_Toc151834767"/>
+      <w:bookmarkStart w:id="33" w:name="_Toc152267531"/>
       <w:r>
         <w:t>Zalety</w:t>
       </w:r>
-      <w:bookmarkEnd w:id="20"/>
+      <w:bookmarkEnd w:id="32"/>
+      <w:bookmarkEnd w:id="33"/>
     </w:p>
     <w:p>
       <w:pPr>
@@ -5151,13 +5401,22 @@
       <w:pPr>
         <w:pStyle w:val="Nagwek3"/>
       </w:pPr>
-      <w:bookmarkStart w:id="21" w:name="_Toc151834768"/>
+      <w:bookmarkStart w:id="34" w:name="_Toc151834768"/>
+      <w:bookmarkStart w:id="35" w:name="_Toc152267532"/>
       <w:r>
         <w:t>Wady</w:t>
       </w:r>
-      <w:bookmarkEnd w:id="21"/>
-    </w:p>
-    <w:p>
+      <w:bookmarkEnd w:id="34"/>
+      <w:bookmarkEnd w:id="35"/>
+    </w:p>
+    <w:p>
+      <w:pPr>
+        <w:pStyle w:val="Akapitzlist"/>
+        <w:numPr>
+          <w:ilvl w:val="0"/>
+          <w:numId w:val="9"/>
+        </w:numPr>
+      </w:pPr>
       <w:r>
         <w:t>Brak funkcji analizy danych</w:t>
       </w:r>
@@ -5167,18 +5426,26 @@
       <w:pPr>
         <w:pStyle w:val="Nagwek2"/>
       </w:pPr>
-      <w:bookmarkStart w:id="22" w:name="_Toc151834769"/>
+      <w:bookmarkStart w:id="36" w:name="_Toc151834769"/>
+      <w:bookmarkStart w:id="37" w:name="_Toc152267533"/>
       <w:r>
         <w:t>Podsumowanie</w:t>
       </w:r>
-      <w:bookmarkEnd w:id="22"/>
+      <w:bookmarkEnd w:id="36"/>
+      <w:bookmarkEnd w:id="37"/>
     </w:p>
     <w:p>
       <w:r>
         <w:t>Wszystkie omówione wyżej rozwiązania</w:t>
       </w:r>
       <w:r>
-        <w:t xml:space="preserve"> są w stanie wyświetlać aktualne informacje na temat wartości złota i nie tylko, są one jednak w większości skupione na możliwościach handlu danymi towarami, pomijając przy tym tematykę analizy wyświetlanych danych. Są to również aplikacje obarczone dodatkowymi zabezpieczeniami spowodowane tym, że operują one na realnych pieniądzach użytkowników, z tego powodu dostęp do informacji na temat kursu może zostać spowolniony </w:t>
+        <w:t xml:space="preserve"> są w stanie wyświetlać aktualne informacje na temat wartości złota i nie tylko, są one jednak w większości skupione na możliwościach handlu danymi towarami, pomijając przy tym tematykę analizy wyświetlanych danych</w:t>
+      </w:r>
+      <w:r>
+        <w:t>, przez co użytkownicy tych aplikacji tracą cenne informacje jakie dostarczają indykatory obliczane w mojej aplikacji, które pozwalają podejmować lepsze decyzje oraz pogłębiają zrozumienie na temat zjawisk na rynku</w:t>
+      </w:r>
+      <w:r>
+        <w:t xml:space="preserve">. Są to również aplikacje obarczone dodatkowymi zabezpieczeniami spowodowane tym, że operują one na realnych pieniądzach użytkowników, z tego powodu dostęp do informacji na temat kursu może zostać spowolniony </w:t>
       </w:r>
       <w:r>
         <w:t xml:space="preserve">przez konieczność przejścia przez odpowiednie zabezpieczenia. </w:t>
@@ -5187,18 +5454,355 @@
         <w:t xml:space="preserve"> </w:t>
       </w:r>
     </w:p>
+    <w:tbl>
+      <w:tblPr>
+        <w:tblStyle w:val="Tabela-Siatka"/>
+        <w:tblW w:w="0" w:type="auto"/>
+        <w:tblLook w:val="04A0" w:firstRow="1" w:lastRow="0" w:firstColumn="1" w:lastColumn="0" w:noHBand="0" w:noVBand="1"/>
+      </w:tblPr>
+      <w:tblGrid>
+        <w:gridCol w:w="1698"/>
+        <w:gridCol w:w="1698"/>
+        <w:gridCol w:w="1699"/>
+        <w:gridCol w:w="1699"/>
+        <w:gridCol w:w="1699"/>
+      </w:tblGrid>
+      <w:tr>
+        <w:tc>
+          <w:tcPr>
+            <w:tcW w:w="1698" w:type="dxa"/>
+          </w:tcPr>
+          <w:p>
+            <w:pPr>
+              <w:ind w:firstLine="0"/>
+            </w:pPr>
+          </w:p>
+        </w:tc>
+        <w:tc>
+          <w:tcPr>
+            <w:tcW w:w="1698" w:type="dxa"/>
+          </w:tcPr>
+          <w:p>
+            <w:pPr>
+              <w:ind w:firstLine="0"/>
+            </w:pPr>
+            <w:r>
+              <w:t>Analiza danych</w:t>
+            </w:r>
+          </w:p>
+        </w:tc>
+        <w:tc>
+          <w:tcPr>
+            <w:tcW w:w="1699" w:type="dxa"/>
+          </w:tcPr>
+          <w:p>
+            <w:pPr>
+              <w:ind w:firstLine="0"/>
+            </w:pPr>
+            <w:r>
+              <w:t>Szybki dostęp do danych</w:t>
+            </w:r>
+          </w:p>
+        </w:tc>
+        <w:tc>
+          <w:tcPr>
+            <w:tcW w:w="1699" w:type="dxa"/>
+          </w:tcPr>
+          <w:p>
+            <w:pPr>
+              <w:ind w:firstLine="0"/>
+            </w:pPr>
+            <w:r>
+              <w:t>Możliwość handlu w aplikacji</w:t>
+            </w:r>
+          </w:p>
+        </w:tc>
+        <w:tc>
+          <w:tcPr>
+            <w:tcW w:w="1699" w:type="dxa"/>
+          </w:tcPr>
+          <w:p>
+            <w:pPr>
+              <w:ind w:firstLine="0"/>
+            </w:pPr>
+            <w:r>
+              <w:t>Wyświetlanie wiadomości</w:t>
+            </w:r>
+          </w:p>
+        </w:tc>
+      </w:tr>
+      <w:tr>
+        <w:tc>
+          <w:tcPr>
+            <w:tcW w:w="1698" w:type="dxa"/>
+          </w:tcPr>
+          <w:p>
+            <w:pPr>
+              <w:ind w:firstLine="0"/>
+            </w:pPr>
+            <w:r>
+              <w:t>Moja aplikacja</w:t>
+            </w:r>
+          </w:p>
+        </w:tc>
+        <w:tc>
+          <w:tcPr>
+            <w:tcW w:w="1698" w:type="dxa"/>
+            <w:shd w:val="clear" w:color="auto" w:fill="00B050"/>
+          </w:tcPr>
+          <w:p>
+            <w:pPr>
+              <w:ind w:firstLine="0"/>
+              <w:rPr>
+                <w:highlight w:val="green"/>
+              </w:rPr>
+            </w:pPr>
+          </w:p>
+        </w:tc>
+        <w:tc>
+          <w:tcPr>
+            <w:tcW w:w="1699" w:type="dxa"/>
+            <w:shd w:val="clear" w:color="auto" w:fill="00B050"/>
+          </w:tcPr>
+          <w:p>
+            <w:pPr>
+              <w:ind w:firstLine="0"/>
+            </w:pPr>
+          </w:p>
+        </w:tc>
+        <w:tc>
+          <w:tcPr>
+            <w:tcW w:w="1699" w:type="dxa"/>
+            <w:shd w:val="clear" w:color="auto" w:fill="FF0000"/>
+          </w:tcPr>
+          <w:p>
+            <w:pPr>
+              <w:ind w:firstLine="0"/>
+            </w:pPr>
+          </w:p>
+        </w:tc>
+        <w:tc>
+          <w:tcPr>
+            <w:tcW w:w="1699" w:type="dxa"/>
+            <w:shd w:val="clear" w:color="auto" w:fill="FF0000"/>
+          </w:tcPr>
+          <w:p>
+            <w:pPr>
+              <w:ind w:firstLine="0"/>
+            </w:pPr>
+          </w:p>
+        </w:tc>
+      </w:tr>
+      <w:tr>
+        <w:tc>
+          <w:tcPr>
+            <w:tcW w:w="1698" w:type="dxa"/>
+          </w:tcPr>
+          <w:p>
+            <w:pPr>
+              <w:ind w:firstLine="0"/>
+            </w:pPr>
+            <w:r>
+              <w:t xml:space="preserve">Gold </w:t>
+            </w:r>
+            <w:proofErr w:type="spellStart"/>
+            <w:r>
+              <w:t>Price</w:t>
+            </w:r>
+            <w:proofErr w:type="spellEnd"/>
+          </w:p>
+        </w:tc>
+        <w:tc>
+          <w:tcPr>
+            <w:tcW w:w="1698" w:type="dxa"/>
+            <w:shd w:val="clear" w:color="auto" w:fill="FF0000"/>
+          </w:tcPr>
+          <w:p>
+            <w:pPr>
+              <w:ind w:firstLine="0"/>
+            </w:pPr>
+          </w:p>
+        </w:tc>
+        <w:tc>
+          <w:tcPr>
+            <w:tcW w:w="1699" w:type="dxa"/>
+            <w:shd w:val="clear" w:color="auto" w:fill="00B050"/>
+          </w:tcPr>
+          <w:p>
+            <w:pPr>
+              <w:ind w:firstLine="0"/>
+            </w:pPr>
+          </w:p>
+        </w:tc>
+        <w:tc>
+          <w:tcPr>
+            <w:tcW w:w="1699" w:type="dxa"/>
+            <w:shd w:val="clear" w:color="auto" w:fill="FF0000"/>
+          </w:tcPr>
+          <w:p>
+            <w:pPr>
+              <w:ind w:firstLine="0"/>
+            </w:pPr>
+          </w:p>
+        </w:tc>
+        <w:tc>
+          <w:tcPr>
+            <w:tcW w:w="1699" w:type="dxa"/>
+            <w:shd w:val="clear" w:color="auto" w:fill="FF0000"/>
+          </w:tcPr>
+          <w:p>
+            <w:pPr>
+              <w:ind w:firstLine="0"/>
+            </w:pPr>
+          </w:p>
+        </w:tc>
+      </w:tr>
+      <w:tr>
+        <w:tc>
+          <w:tcPr>
+            <w:tcW w:w="1698" w:type="dxa"/>
+          </w:tcPr>
+          <w:p>
+            <w:pPr>
+              <w:ind w:firstLine="0"/>
+            </w:pPr>
+            <w:proofErr w:type="spellStart"/>
+            <w:r>
+              <w:t>Capital.com</w:t>
+            </w:r>
+            <w:proofErr w:type="spellEnd"/>
+          </w:p>
+        </w:tc>
+        <w:tc>
+          <w:tcPr>
+            <w:tcW w:w="1698" w:type="dxa"/>
+            <w:shd w:val="clear" w:color="auto" w:fill="FF0000"/>
+          </w:tcPr>
+          <w:p>
+            <w:pPr>
+              <w:ind w:firstLine="0"/>
+            </w:pPr>
+          </w:p>
+        </w:tc>
+        <w:tc>
+          <w:tcPr>
+            <w:tcW w:w="1699" w:type="dxa"/>
+            <w:shd w:val="clear" w:color="auto" w:fill="FF0000"/>
+          </w:tcPr>
+          <w:p>
+            <w:pPr>
+              <w:ind w:firstLine="0"/>
+            </w:pPr>
+          </w:p>
+        </w:tc>
+        <w:tc>
+          <w:tcPr>
+            <w:tcW w:w="1699" w:type="dxa"/>
+            <w:shd w:val="clear" w:color="auto" w:fill="00B050"/>
+          </w:tcPr>
+          <w:p>
+            <w:pPr>
+              <w:ind w:firstLine="0"/>
+            </w:pPr>
+          </w:p>
+        </w:tc>
+        <w:tc>
+          <w:tcPr>
+            <w:tcW w:w="1699" w:type="dxa"/>
+            <w:shd w:val="clear" w:color="auto" w:fill="00B050"/>
+          </w:tcPr>
+          <w:p>
+            <w:pPr>
+              <w:ind w:firstLine="0"/>
+            </w:pPr>
+          </w:p>
+        </w:tc>
+      </w:tr>
+      <w:tr>
+        <w:tc>
+          <w:tcPr>
+            <w:tcW w:w="1698" w:type="dxa"/>
+          </w:tcPr>
+          <w:p>
+            <w:pPr>
+              <w:ind w:firstLine="0"/>
+            </w:pPr>
+            <w:r>
+              <w:t>Trading 212</w:t>
+            </w:r>
+          </w:p>
+        </w:tc>
+        <w:tc>
+          <w:tcPr>
+            <w:tcW w:w="1698" w:type="dxa"/>
+            <w:shd w:val="clear" w:color="auto" w:fill="FF0000"/>
+          </w:tcPr>
+          <w:p>
+            <w:pPr>
+              <w:ind w:firstLine="0"/>
+            </w:pPr>
+          </w:p>
+        </w:tc>
+        <w:tc>
+          <w:tcPr>
+            <w:tcW w:w="1699" w:type="dxa"/>
+            <w:shd w:val="clear" w:color="auto" w:fill="FF0000"/>
+          </w:tcPr>
+          <w:p>
+            <w:pPr>
+              <w:ind w:firstLine="0"/>
+            </w:pPr>
+          </w:p>
+        </w:tc>
+        <w:tc>
+          <w:tcPr>
+            <w:tcW w:w="1699" w:type="dxa"/>
+            <w:shd w:val="clear" w:color="auto" w:fill="00B050"/>
+          </w:tcPr>
+          <w:p>
+            <w:pPr>
+              <w:ind w:firstLine="0"/>
+            </w:pPr>
+          </w:p>
+        </w:tc>
+        <w:tc>
+          <w:tcPr>
+            <w:tcW w:w="1699" w:type="dxa"/>
+            <w:shd w:val="clear" w:color="auto" w:fill="FF0000"/>
+          </w:tcPr>
+          <w:p>
+            <w:pPr>
+              <w:ind w:firstLine="0"/>
+            </w:pPr>
+          </w:p>
+        </w:tc>
+      </w:tr>
+    </w:tbl>
+    <w:p>
+      <w:pPr>
+        <w:ind w:firstLine="0"/>
+        <w:jc w:val="center"/>
+      </w:pPr>
+      <w:r>
+        <w:t>Tab. 2.4 porównanie porównywanych aplikacji</w:t>
+      </w:r>
+    </w:p>
+    <w:p/>
     <w:p>
       <w:pPr>
         <w:pStyle w:val="Nagwek1"/>
       </w:pPr>
-      <w:bookmarkStart w:id="23" w:name="_Toc151834770"/>
+      <w:bookmarkStart w:id="38" w:name="_Toc151834770"/>
+      <w:bookmarkStart w:id="39" w:name="_Toc152267534"/>
       <w:r>
         <w:rPr>
           <w:lang w:val="pl-PL"/>
         </w:rPr>
+        <w:lastRenderedPageBreak/>
         <w:t>PROJEKT APLIKACJI &lt;NAZWA APLIKACJI&gt;</w:t>
       </w:r>
-      <w:bookmarkEnd w:id="23"/>
+      <w:bookmarkEnd w:id="38"/>
+      <w:bookmarkEnd w:id="39"/>
     </w:p>
     <w:p>
       <w:pPr>
@@ -5216,33 +5820,133 @@
         <w:rPr>
           <w:lang w:eastAsia="x-none"/>
         </w:rPr>
-        <w:t xml:space="preserve">Projekt składa się z dwóch programów, jeden po stronie serwera, drugi po stronie użytkownika. Program po stronie serwera odpowiada za pozyskiwanie, przechowywanie oraz rozsyłanie danych na temat kursu złota do użytkowników, natomiast </w:t>
+        <w:t>Projekt składa się z dwóch programów, jeden po stronie serwera, drugi po stronie użytkownika. Program po stronie serwera</w:t>
       </w:r>
       <w:r>
         <w:rPr>
           <w:lang w:eastAsia="x-none"/>
         </w:rPr>
+        <w:t xml:space="preserve"> jest to pomocniczy program stworzony przy pomocy struktury </w:t>
+      </w:r>
+      <w:proofErr w:type="spellStart"/>
+      <w:r>
+        <w:rPr>
+          <w:lang w:eastAsia="x-none"/>
+        </w:rPr>
+        <w:t>Django</w:t>
+      </w:r>
+      <w:proofErr w:type="spellEnd"/>
+      <w:r>
+        <w:rPr>
+          <w:lang w:eastAsia="x-none"/>
+        </w:rPr>
+        <w:t xml:space="preserve"> stworzonego dla języka programowania </w:t>
+      </w:r>
+      <w:proofErr w:type="spellStart"/>
+      <w:r>
+        <w:rPr>
+          <w:lang w:eastAsia="x-none"/>
+        </w:rPr>
+        <w:t>Python</w:t>
+      </w:r>
+      <w:proofErr w:type="spellEnd"/>
+      <w:r>
+        <w:rPr>
+          <w:lang w:eastAsia="x-none"/>
+        </w:rPr>
+        <w:t xml:space="preserve"> i</w:t>
+      </w:r>
+      <w:r>
+        <w:rPr>
+          <w:lang w:eastAsia="x-none"/>
+        </w:rPr>
+        <w:t xml:space="preserve"> odpowiada</w:t>
+      </w:r>
+      <w:r>
+        <w:rPr>
+          <w:lang w:eastAsia="x-none"/>
+        </w:rPr>
+        <w:t xml:space="preserve"> on</w:t>
+      </w:r>
+      <w:r>
+        <w:rPr>
+          <w:lang w:eastAsia="x-none"/>
+        </w:rPr>
+        <w:t xml:space="preserve"> za pozyskiwanie, przechowywanie oraz rozsyłanie danych na temat kursu złota do użytkowników, natomiast </w:t>
+      </w:r>
+      <w:r>
+        <w:rPr>
+          <w:lang w:eastAsia="x-none"/>
+        </w:rPr>
         <w:t>aplikacja,</w:t>
       </w:r>
       <w:r>
         <w:rPr>
           <w:lang w:eastAsia="x-none"/>
         </w:rPr>
-        <w:t xml:space="preserve"> do której mają dostęp użytkownicy odpowiada za wyświetlanie otrzymanych danych oraz za udostępnianie użytkownikom odpowiedniego </w:t>
-      </w:r>
-      <w:proofErr w:type="gramStart"/>
+        <w:t xml:space="preserve"> do której mają dostęp użytkownicy</w:t>
+      </w:r>
       <w:r>
         <w:rPr>
           <w:lang w:eastAsia="x-none"/>
         </w:rPr>
-        <w:t>interfejsu</w:t>
-      </w:r>
-      <w:proofErr w:type="gramEnd"/>
+        <w:t xml:space="preserve"> napisana jest używając struktury </w:t>
+      </w:r>
+      <w:proofErr w:type="spellStart"/>
       <w:r>
         <w:rPr>
           <w:lang w:eastAsia="x-none"/>
         </w:rPr>
+        <w:t>React</w:t>
+      </w:r>
+      <w:proofErr w:type="spellEnd"/>
+      <w:r>
+        <w:rPr>
+          <w:lang w:eastAsia="x-none"/>
+        </w:rPr>
+        <w:t xml:space="preserve"> Native, która pozwala na tworzenie aplikacji zarówno na urządzenia </w:t>
+      </w:r>
+      <w:r>
+        <w:rPr>
+          <w:lang w:eastAsia="x-none"/>
+        </w:rPr>
+        <w:t>pracujące na systemie operacyjnym Android, jak i IOS.</w:t>
+      </w:r>
+      <w:r>
+        <w:rPr>
+          <w:lang w:eastAsia="x-none"/>
+        </w:rPr>
+        <w:t xml:space="preserve"> </w:t>
+      </w:r>
+      <w:r>
+        <w:rPr>
+          <w:lang w:eastAsia="x-none"/>
+        </w:rPr>
+        <w:t>Aplikacja o</w:t>
+      </w:r>
+      <w:r>
+        <w:rPr>
+          <w:lang w:eastAsia="x-none"/>
+        </w:rPr>
+        <w:t xml:space="preserve">dpowiada za wyświetlanie otrzymanych danych oraz za udostępnianie użytkownikom odpowiedniego </w:t>
+      </w:r>
+      <w:r>
+        <w:rPr>
+          <w:lang w:eastAsia="x-none"/>
+        </w:rPr>
+        <w:t>interfejsu,</w:t>
+      </w:r>
+      <w:r>
+        <w:rPr>
+          <w:lang w:eastAsia="x-none"/>
+        </w:rPr>
         <w:t xml:space="preserve"> dzięki któremu są w stanie kontrolować wyświetlane dane oraz sposób w jaki są one interpretowane.</w:t>
+      </w:r>
+      <w:r>
+        <w:rPr>
+          <w:lang w:eastAsia="x-none"/>
+        </w:rPr>
+        <w:t xml:space="preserve"> </w:t>
       </w:r>
     </w:p>
     <w:p>
@@ -5318,23 +6022,27 @@
       <w:pPr>
         <w:pStyle w:val="Nagwek2"/>
       </w:pPr>
-      <w:bookmarkStart w:id="24" w:name="_Toc151834771"/>
+      <w:bookmarkStart w:id="40" w:name="_Toc151834771"/>
+      <w:bookmarkStart w:id="41" w:name="_Toc152267535"/>
       <w:r>
         <w:lastRenderedPageBreak/>
         <w:t>Wymagania funkcjonalne</w:t>
       </w:r>
-      <w:bookmarkEnd w:id="24"/>
+      <w:bookmarkEnd w:id="40"/>
+      <w:bookmarkEnd w:id="41"/>
     </w:p>
     <w:p>
       <w:pPr>
         <w:pStyle w:val="Nagwek3"/>
       </w:pPr>
-      <w:bookmarkStart w:id="25" w:name="_Toc151834772"/>
+      <w:bookmarkStart w:id="42" w:name="_Toc151834772"/>
+      <w:bookmarkStart w:id="43" w:name="_Toc152267536"/>
       <w:proofErr w:type="spellStart"/>
       <w:r>
         <w:t>Backend</w:t>
       </w:r>
-      <w:bookmarkEnd w:id="25"/>
+      <w:bookmarkEnd w:id="42"/>
+      <w:bookmarkEnd w:id="43"/>
       <w:proofErr w:type="spellEnd"/>
     </w:p>
     <w:p>
@@ -5526,13 +6234,15 @@
       <w:pPr>
         <w:pStyle w:val="Nagwek3"/>
       </w:pPr>
-      <w:bookmarkStart w:id="26" w:name="_Toc151834773"/>
+      <w:bookmarkStart w:id="44" w:name="_Toc151834773"/>
+      <w:bookmarkStart w:id="45" w:name="_Toc152267537"/>
       <w:proofErr w:type="spellStart"/>
       <w:r>
         <w:lastRenderedPageBreak/>
         <w:t>Frontend</w:t>
       </w:r>
-      <w:bookmarkEnd w:id="26"/>
+      <w:bookmarkEnd w:id="44"/>
+      <w:bookmarkEnd w:id="45"/>
       <w:proofErr w:type="spellEnd"/>
     </w:p>
     <w:p>
@@ -5613,11 +6323,13 @@
       <w:pPr>
         <w:pStyle w:val="Nagwek2"/>
       </w:pPr>
-      <w:bookmarkStart w:id="27" w:name="_Toc151834774"/>
+      <w:bookmarkStart w:id="46" w:name="_Toc151834774"/>
+      <w:bookmarkStart w:id="47" w:name="_Toc152267538"/>
       <w:r>
         <w:t>Wymagania niefunkcjonalne</w:t>
       </w:r>
-      <w:bookmarkEnd w:id="27"/>
+      <w:bookmarkEnd w:id="46"/>
+      <w:bookmarkEnd w:id="47"/>
     </w:p>
     <w:p>
       <w:pPr>
@@ -5716,12 +6428,14 @@
       <w:pPr>
         <w:pStyle w:val="Nagwek2"/>
       </w:pPr>
-      <w:bookmarkStart w:id="28" w:name="_Toc151834775"/>
+      <w:bookmarkStart w:id="48" w:name="_Toc151834775"/>
+      <w:bookmarkStart w:id="49" w:name="_Toc152267539"/>
       <w:r>
         <w:lastRenderedPageBreak/>
         <w:t>Przypadki użycia</w:t>
       </w:r>
-      <w:bookmarkEnd w:id="28"/>
+      <w:bookmarkEnd w:id="48"/>
+      <w:bookmarkEnd w:id="49"/>
     </w:p>
     <w:p>
       <w:pPr>
@@ -6001,17 +6715,20 @@
       <w:pPr>
         <w:pStyle w:val="Nagwek2"/>
       </w:pPr>
-      <w:bookmarkStart w:id="29" w:name="_Toc151834776"/>
+      <w:bookmarkStart w:id="50" w:name="_Toc151834776"/>
+      <w:bookmarkStart w:id="51" w:name="_Toc152267540"/>
       <w:r>
         <w:t>Metody analizy danych</w:t>
       </w:r>
-      <w:bookmarkEnd w:id="29"/>
+      <w:bookmarkEnd w:id="50"/>
+      <w:bookmarkEnd w:id="51"/>
     </w:p>
     <w:p>
       <w:pPr>
         <w:pStyle w:val="Nagwek3"/>
       </w:pPr>
-      <w:bookmarkStart w:id="30" w:name="_Toc151834777"/>
+      <w:bookmarkStart w:id="52" w:name="_Toc151834777"/>
+      <w:bookmarkStart w:id="53" w:name="_Toc152267541"/>
       <w:proofErr w:type="spellStart"/>
       <w:r>
         <w:t>RSI</w:t>
@@ -6023,7 +6740,8 @@
       <w:r>
         <w:t>Wskaźnik siły względnej</w:t>
       </w:r>
-      <w:bookmarkEnd w:id="30"/>
+      <w:bookmarkEnd w:id="52"/>
+      <w:bookmarkEnd w:id="53"/>
     </w:p>
     <w:p>
       <w:pPr>
@@ -6127,6 +6845,33 @@
       </w:r>
       <w:r>
         <w:instrText xml:space="preserve"> INCLUDEPICTURE "https://aximedia.s3.amazonaws.com/rebrand-prod/pzfhic1e/gold-chart-rsi-indicator.png" \* MERGEFORMATINET </w:instrText>
+      </w:r>
+      <w:r>
+        <w:fldChar w:fldCharType="separate"/>
+      </w:r>
+      <w:r>
+        <w:fldChar w:fldCharType="begin"/>
+      </w:r>
+      <w:r>
+        <w:instrText xml:space="preserve"> INCLUDEPICTURE  "https://aximedia.s3.amazonaws.com/rebrand-prod/pzfhic1e/gold-chart-rsi-indicator.png" \* MERGEFORMATINET </w:instrText>
+      </w:r>
+      <w:r>
+        <w:fldChar w:fldCharType="separate"/>
+      </w:r>
+      <w:r>
+        <w:fldChar w:fldCharType="begin"/>
+      </w:r>
+      <w:r>
+        <w:instrText xml:space="preserve"> INCLUDEPICTURE  "https://aximedia.s3.amazonaws.com/rebrand-prod/pzfhic1e/gold-chart-rsi-indicator.png" \* MERGEFORMATINET </w:instrText>
+      </w:r>
+      <w:r>
+        <w:fldChar w:fldCharType="separate"/>
+      </w:r>
+      <w:r>
+        <w:fldChar w:fldCharType="begin"/>
+      </w:r>
+      <w:r>
+        <w:instrText xml:space="preserve"> INCLUDEPICTURE  "https://aximedia.s3.amazonaws.com/rebrand-prod/pzfhic1e/gold-chart-rsi-indicator.png" \* MERGEFORMATINET </w:instrText>
       </w:r>
       <w:r>
         <w:fldChar w:fldCharType="separate"/>
@@ -6146,6 +6891,15 @@
             <v:imagedata r:id="rId18" r:href="rId19"/>
           </v:shape>
         </w:pict>
+      </w:r>
+      <w:r>
+        <w:fldChar w:fldCharType="end"/>
+      </w:r>
+      <w:r>
+        <w:fldChar w:fldCharType="end"/>
+      </w:r>
+      <w:r>
+        <w:fldChar w:fldCharType="end"/>
       </w:r>
       <w:r>
         <w:fldChar w:fldCharType="end"/>
@@ -6303,7 +7057,8 @@
       <w:pPr>
         <w:pStyle w:val="Nagwek3"/>
       </w:pPr>
-      <w:bookmarkStart w:id="31" w:name="_Toc151834778"/>
+      <w:bookmarkStart w:id="54" w:name="_Toc151834778"/>
+      <w:bookmarkStart w:id="55" w:name="_Toc152267542"/>
       <w:r>
         <w:lastRenderedPageBreak/>
         <w:t>Średnia krocząca (</w:t>
@@ -6324,7 +7079,8 @@
       <w:r>
         <w:t>)</w:t>
       </w:r>
-      <w:bookmarkEnd w:id="31"/>
+      <w:bookmarkEnd w:id="54"/>
+      <w:bookmarkEnd w:id="55"/>
     </w:p>
     <w:p>
       <w:pPr>
@@ -6711,6 +7467,7 @@
       <w:pPr>
         <w:pStyle w:val="Nagwek3"/>
       </w:pPr>
+      <w:bookmarkStart w:id="56" w:name="_Toc152267543"/>
       <w:r>
         <w:lastRenderedPageBreak/>
         <w:t xml:space="preserve">Wstęgi </w:t>
@@ -6719,6 +7476,7 @@
       <w:r>
         <w:t>Bollingera</w:t>
       </w:r>
+      <w:bookmarkEnd w:id="56"/>
       <w:proofErr w:type="spellEnd"/>
     </w:p>
     <w:p>
@@ -6978,6 +7736,9 @@
         <w:ind w:firstLine="0"/>
       </w:pPr>
       <w:r>
+        <w:rPr>
+          <w:noProof/>
+        </w:rPr>
         <w:drawing>
           <wp:inline distT="0" distB="0" distL="0" distR="0" wp14:anchorId="1EE30879" wp14:editId="5E08EEE9">
             <wp:extent cx="5564037" cy="3723318"/>
@@ -7103,6 +7864,9 @@
         <w:ind w:firstLine="0"/>
       </w:pPr>
       <w:r>
+        <w:rPr>
+          <w:noProof/>
+        </w:rPr>
         <w:drawing>
           <wp:inline distT="0" distB="0" distL="0" distR="0" wp14:anchorId="76837CD6" wp14:editId="29F77381">
             <wp:extent cx="6107014" cy="3976778"/>
@@ -7151,14 +7915,59 @@
     </w:p>
     <w:p>
       <w:pPr>
+        <w:ind w:firstLine="0"/>
+        <w:jc w:val="center"/>
+      </w:pPr>
+    </w:p>
+    <w:p>
+      <w:pPr>
+        <w:ind w:firstLine="0"/>
+        <w:jc w:val="center"/>
+      </w:pPr>
+    </w:p>
+    <w:p>
+      <w:pPr>
+        <w:ind w:firstLine="0"/>
+        <w:jc w:val="center"/>
+      </w:pPr>
+    </w:p>
+    <w:p>
+      <w:pPr>
+        <w:ind w:firstLine="0"/>
+        <w:jc w:val="center"/>
+      </w:pPr>
+    </w:p>
+    <w:p>
+      <w:pPr>
+        <w:ind w:firstLine="0"/>
+        <w:jc w:val="center"/>
+      </w:pPr>
+    </w:p>
+    <w:p>
+      <w:pPr>
+        <w:ind w:firstLine="0"/>
+        <w:jc w:val="center"/>
+      </w:pPr>
+    </w:p>
+    <w:p>
+      <w:pPr>
+        <w:ind w:firstLine="0"/>
+        <w:jc w:val="center"/>
+      </w:pPr>
+    </w:p>
+    <w:p>
+      <w:pPr>
         <w:pStyle w:val="Nagwek1"/>
       </w:pPr>
+      <w:bookmarkStart w:id="57" w:name="_Toc152267544"/>
       <w:r>
         <w:rPr>
           <w:lang w:val="pl-PL"/>
         </w:rPr>
+        <w:lastRenderedPageBreak/>
         <w:t>IMPLEMENTACJA APLIKACJI</w:t>
       </w:r>
+      <w:bookmarkEnd w:id="57"/>
     </w:p>
     <w:sectPr>
       <w:footerReference w:type="even" r:id="rId27"/>
@@ -8033,6 +8842,119 @@
     </w:lvl>
   </w:abstractNum>
   <w:abstractNum w:abstractNumId="7" w15:restartNumberingAfterBreak="0">
+    <w:nsid w:val="7C471228"/>
+    <w:multiLevelType w:val="hybridMultilevel"/>
+    <w:tmpl w:val="694A947A"/>
+    <w:lvl w:ilvl="0" w:tplc="04150001">
+      <w:start w:val="1"/>
+      <w:numFmt w:val="bullet"/>
+      <w:lvlText w:val=""/>
+      <w:lvlJc w:val="left"/>
+      <w:pPr>
+        <w:ind w:left="1429" w:hanging="360"/>
+      </w:pPr>
+      <w:rPr>
+        <w:rFonts w:ascii="Symbol" w:hAnsi="Symbol" w:hint="default"/>
+      </w:rPr>
+    </w:lvl>
+    <w:lvl w:ilvl="1" w:tplc="04150003" w:tentative="1">
+      <w:start w:val="1"/>
+      <w:numFmt w:val="bullet"/>
+      <w:lvlText w:val="o"/>
+      <w:lvlJc w:val="left"/>
+      <w:pPr>
+        <w:ind w:left="2149" w:hanging="360"/>
+      </w:pPr>
+      <w:rPr>
+        <w:rFonts w:ascii="Courier New" w:hAnsi="Courier New" w:cs="Courier New" w:hint="default"/>
+      </w:rPr>
+    </w:lvl>
+    <w:lvl w:ilvl="2" w:tplc="04150005" w:tentative="1">
+      <w:start w:val="1"/>
+      <w:numFmt w:val="bullet"/>
+      <w:lvlText w:val=""/>
+      <w:lvlJc w:val="left"/>
+      <w:pPr>
+        <w:ind w:left="2869" w:hanging="360"/>
+      </w:pPr>
+      <w:rPr>
+        <w:rFonts w:ascii="Wingdings" w:hAnsi="Wingdings" w:hint="default"/>
+      </w:rPr>
+    </w:lvl>
+    <w:lvl w:ilvl="3" w:tplc="04150001" w:tentative="1">
+      <w:start w:val="1"/>
+      <w:numFmt w:val="bullet"/>
+      <w:lvlText w:val=""/>
+      <w:lvlJc w:val="left"/>
+      <w:pPr>
+        <w:ind w:left="3589" w:hanging="360"/>
+      </w:pPr>
+      <w:rPr>
+        <w:rFonts w:ascii="Symbol" w:hAnsi="Symbol" w:hint="default"/>
+      </w:rPr>
+    </w:lvl>
+    <w:lvl w:ilvl="4" w:tplc="04150003" w:tentative="1">
+      <w:start w:val="1"/>
+      <w:numFmt w:val="bullet"/>
+      <w:lvlText w:val="o"/>
+      <w:lvlJc w:val="left"/>
+      <w:pPr>
+        <w:ind w:left="4309" w:hanging="360"/>
+      </w:pPr>
+      <w:rPr>
+        <w:rFonts w:ascii="Courier New" w:hAnsi="Courier New" w:cs="Courier New" w:hint="default"/>
+      </w:rPr>
+    </w:lvl>
+    <w:lvl w:ilvl="5" w:tplc="04150005" w:tentative="1">
+      <w:start w:val="1"/>
+      <w:numFmt w:val="bullet"/>
+      <w:lvlText w:val=""/>
+      <w:lvlJc w:val="left"/>
+      <w:pPr>
+        <w:ind w:left="5029" w:hanging="360"/>
+      </w:pPr>
+      <w:rPr>
+        <w:rFonts w:ascii="Wingdings" w:hAnsi="Wingdings" w:hint="default"/>
+      </w:rPr>
+    </w:lvl>
+    <w:lvl w:ilvl="6" w:tplc="04150001" w:tentative="1">
+      <w:start w:val="1"/>
+      <w:numFmt w:val="bullet"/>
+      <w:lvlText w:val=""/>
+      <w:lvlJc w:val="left"/>
+      <w:pPr>
+        <w:ind w:left="5749" w:hanging="360"/>
+      </w:pPr>
+      <w:rPr>
+        <w:rFonts w:ascii="Symbol" w:hAnsi="Symbol" w:hint="default"/>
+      </w:rPr>
+    </w:lvl>
+    <w:lvl w:ilvl="7" w:tplc="04150003" w:tentative="1">
+      <w:start w:val="1"/>
+      <w:numFmt w:val="bullet"/>
+      <w:lvlText w:val="o"/>
+      <w:lvlJc w:val="left"/>
+      <w:pPr>
+        <w:ind w:left="6469" w:hanging="360"/>
+      </w:pPr>
+      <w:rPr>
+        <w:rFonts w:ascii="Courier New" w:hAnsi="Courier New" w:cs="Courier New" w:hint="default"/>
+      </w:rPr>
+    </w:lvl>
+    <w:lvl w:ilvl="8" w:tplc="04150005" w:tentative="1">
+      <w:start w:val="1"/>
+      <w:numFmt w:val="bullet"/>
+      <w:lvlText w:val=""/>
+      <w:lvlJc w:val="left"/>
+      <w:pPr>
+        <w:ind w:left="7189" w:hanging="360"/>
+      </w:pPr>
+      <w:rPr>
+        <w:rFonts w:ascii="Wingdings" w:hAnsi="Wingdings" w:hint="default"/>
+      </w:rPr>
+    </w:lvl>
+  </w:abstractNum>
+  <w:abstractNum w:abstractNumId="8" w15:restartNumberingAfterBreak="0">
     <w:nsid w:val="7F6941CF"/>
     <w:multiLevelType w:val="hybridMultilevel"/>
     <w:tmpl w:val="4EC440EC"/>
@@ -8155,7 +9077,7 @@
     <w:abstractNumId w:val="1"/>
   </w:num>
   <w:num w:numId="4" w16cid:durableId="1986202850">
-    <w:abstractNumId w:val="7"/>
+    <w:abstractNumId w:val="8"/>
   </w:num>
   <w:num w:numId="5" w16cid:durableId="1854758562">
     <w:abstractNumId w:val="2"/>
@@ -8168,6 +9090,9 @@
   </w:num>
   <w:num w:numId="8" w16cid:durableId="1578243874">
     <w:abstractNumId w:val="4"/>
+  </w:num>
+  <w:num w:numId="9" w16cid:durableId="1427924631">
+    <w:abstractNumId w:val="7"/>
   </w:num>
 </w:numbering>
 </file>

</xml_diff>